<commit_message>
some mistakes corrected again
</commit_message>
<xml_diff>
--- a/Tutorials/Ru_Инструкция_по_установке.docx
+++ b/Tutorials/Ru_Инструкция_по_установке.docx
@@ -529,14 +529,82 @@
           <w:rFonts w:ascii="Courier New" w:hAnsi="Courier New" w:cs="Courier New"/>
           <w:lang w:val="en-US"/>
         </w:rPr>
-        <w:t xml:space="preserve"> matplotlib </w:t>
-      </w:r>
+        <w:t xml:space="preserve"> </w:t>
+      </w:r>
+    </w:p>
+    <w:p>
+      <w:pPr>
+        <w:pStyle w:val="a6"/>
+        <w:ind w:firstLine="414"/>
+        <w:rPr>
+          <w:rFonts w:ascii="Courier New" w:hAnsi="Courier New" w:cs="Courier New"/>
+          <w:lang w:val="en-US"/>
+        </w:rPr>
+      </w:pPr>
       <w:proofErr w:type="spellStart"/>
       <w:r>
         <w:rPr>
           <w:rFonts w:ascii="Courier New" w:hAnsi="Courier New" w:cs="Courier New"/>
           <w:lang w:val="en-US"/>
         </w:rPr>
+        <w:t>conda</w:t>
+      </w:r>
+      <w:proofErr w:type="spellEnd"/>
+      <w:r>
+        <w:rPr>
+          <w:rFonts w:ascii="Courier New" w:hAnsi="Courier New" w:cs="Courier New"/>
+          <w:lang w:val="en-US"/>
+        </w:rPr>
+        <w:t xml:space="preserve"> install matplotlib</w:t>
+      </w:r>
+    </w:p>
+    <w:p>
+      <w:pPr>
+        <w:pStyle w:val="a6"/>
+        <w:ind w:firstLine="414"/>
+        <w:rPr>
+          <w:rFonts w:ascii="Courier New" w:hAnsi="Courier New" w:cs="Courier New"/>
+          <w:lang w:val="en-US"/>
+        </w:rPr>
+      </w:pPr>
+      <w:proofErr w:type="spellStart"/>
+      <w:r>
+        <w:rPr>
+          <w:rFonts w:ascii="Courier New" w:hAnsi="Courier New" w:cs="Courier New"/>
+          <w:lang w:val="en-US"/>
+        </w:rPr>
+        <w:t>conda</w:t>
+      </w:r>
+      <w:proofErr w:type="spellEnd"/>
+      <w:r>
+        <w:rPr>
+          <w:rFonts w:ascii="Courier New" w:hAnsi="Courier New" w:cs="Courier New"/>
+          <w:lang w:val="en-US"/>
+        </w:rPr>
+        <w:t xml:space="preserve"> install -c </w:t>
+      </w:r>
+      <w:proofErr w:type="spellStart"/>
+      <w:r>
+        <w:rPr>
+          <w:rFonts w:ascii="Courier New" w:hAnsi="Courier New" w:cs="Courier New"/>
+          <w:lang w:val="en-US"/>
+        </w:rPr>
+        <w:t>conda</w:t>
+      </w:r>
+      <w:proofErr w:type="spellEnd"/>
+      <w:r>
+        <w:rPr>
+          <w:rFonts w:ascii="Courier New" w:hAnsi="Courier New" w:cs="Courier New"/>
+          <w:lang w:val="en-US"/>
+        </w:rPr>
+        <w:t xml:space="preserve">-forge </w:t>
+      </w:r>
+      <w:proofErr w:type="spellStart"/>
+      <w:r>
+        <w:rPr>
+          <w:rFonts w:ascii="Courier New" w:hAnsi="Courier New" w:cs="Courier New"/>
+          <w:lang w:val="en-US"/>
+        </w:rPr>
         <w:t>scipy</w:t>
       </w:r>
       <w:proofErr w:type="spellEnd"/>
@@ -546,6 +614,48 @@
           <w:lang w:val="en-US"/>
         </w:rPr>
         <w:t xml:space="preserve"> </w:t>
+      </w:r>
+    </w:p>
+    <w:p>
+      <w:pPr>
+        <w:pStyle w:val="a6"/>
+        <w:ind w:firstLine="414"/>
+        <w:rPr>
+          <w:rFonts w:ascii="Courier New" w:hAnsi="Courier New" w:cs="Courier New"/>
+          <w:lang w:val="en-US"/>
+        </w:rPr>
+      </w:pPr>
+      <w:proofErr w:type="spellStart"/>
+      <w:r>
+        <w:rPr>
+          <w:rFonts w:ascii="Courier New" w:hAnsi="Courier New" w:cs="Courier New"/>
+          <w:lang w:val="en-US"/>
+        </w:rPr>
+        <w:t>conda</w:t>
+      </w:r>
+      <w:proofErr w:type="spellEnd"/>
+      <w:r>
+        <w:rPr>
+          <w:rFonts w:ascii="Courier New" w:hAnsi="Courier New" w:cs="Courier New"/>
+          <w:lang w:val="en-US"/>
+        </w:rPr>
+        <w:t xml:space="preserve"> install -c </w:t>
+      </w:r>
+      <w:proofErr w:type="spellStart"/>
+      <w:r>
+        <w:rPr>
+          <w:rFonts w:ascii="Courier New" w:hAnsi="Courier New" w:cs="Courier New"/>
+          <w:lang w:val="en-US"/>
+        </w:rPr>
+        <w:t>conda</w:t>
+      </w:r>
+      <w:proofErr w:type="spellEnd"/>
+      <w:r>
+        <w:rPr>
+          <w:rFonts w:ascii="Courier New" w:hAnsi="Courier New" w:cs="Courier New"/>
+          <w:lang w:val="en-US"/>
+        </w:rPr>
+        <w:t xml:space="preserve">-forge </w:t>
       </w:r>
       <w:r>
         <w:rPr>

</xml_diff>